<commit_message>
Subir proyecto completo excluyendo datasets sísmicos grandes
</commit_message>
<xml_diff>
--- a/Proyecto.docx
+++ b/Proyecto.docx
@@ -313,7 +313,13 @@
     <w:sdt>
       <w:sdtPr>
         <w:rPr>
-          <w:lang w:val="es-ES"/>
+          <w:rFonts w:eastAsiaTheme="minorHAnsi" w:cstheme="minorBidi"/>
+          <w:b w:val="0"/>
+          <w:kern w:val="2"/>
+          <w:sz w:val="24"/>
+          <w:szCs w:val="24"/>
+          <w:lang w:val="es-ES" w:eastAsia="en-US"/>
+          <w14:ligatures w14:val="standardContextual"/>
         </w:rPr>
         <w:id w:val="1806968410"/>
         <w:docPartObj>
@@ -323,13 +329,8 @@
       </w:sdtPr>
       <w:sdtEndPr>
         <w:rPr>
-          <w:rFonts w:eastAsiaTheme="minorHAnsi" w:cs="Arial"/>
+          <w:rFonts w:cs="Arial"/>
           <w:bCs/>
-          <w:kern w:val="2"/>
-          <w:sz w:val="24"/>
-          <w:szCs w:val="24"/>
-          <w:lang w:eastAsia="en-US"/>
-          <w14:ligatures w14:val="standardContextual"/>
         </w:rPr>
       </w:sdtEndPr>
       <w:sdtContent>
@@ -1770,6 +1771,9 @@
       </w:pPr>
       <w:r>
         <w:t>El proyecto GeoPrint3D permitirá demostrar la viabilidad de integrar datos sísmicos, procesamiento digital y fabricación aditiva para la visualización del subsuelo petrolero. La obtención de modelos físicos impresos facilitará la comprensión espacial de estructuras geológicas y contribuirá al fortalecimiento del aprendizaje en el área de exploración petrolera desde la ingeniería electrónica.</w:t>
+      </w:r>
+      <w:r>
+        <w:t xml:space="preserve"> </w:t>
       </w:r>
     </w:p>
     <w:sectPr>
@@ -1992,13 +1996,7 @@
       <w:t>GeoSismic3D</w:t>
     </w:r>
     <w:r>
-      <w:t xml:space="preserve">    </w:t>
-    </w:r>
-    <w:r>
-      <w:t xml:space="preserve">                                                                                                    1.0</w:t>
-    </w:r>
-    <w:r>
-      <w:t xml:space="preserve">                                                                                                                         </w:t>
+      <w:t xml:space="preserve">                                                                                                        1.0                                                                                                                         </w:t>
     </w:r>
   </w:p>
   <w:p>
@@ -2799,6 +2797,7 @@
   <w:style w:type="character" w:default="1" w:styleId="Fuentedeprrafopredeter">
     <w:name w:val="Default Paragraph Font"/>
     <w:uiPriority w:val="1"/>
+    <w:semiHidden/>
     <w:unhideWhenUsed/>
   </w:style>
   <w:style w:type="table" w:default="1" w:styleId="Tablanormal">

</xml_diff>